<commit_message>
adding FlexTables function, fixing example for renderInline Code
</commit_message>
<xml_diff>
--- a/inst/examples/templates/template1.docx
+++ b/inst/examples/templates/template1.docx
@@ -55,7 +55,13 @@
         <w:rPr>
           <w:highlight w:val="yellow"/>
         </w:rPr>
-        <w:t>Sys.Date()</w:t>
+        <w:t>Sys.Date</w:t>
+      </w:r>
+      <w:r>
+        <w:rPr>
+          <w:highlight w:val="yellow"/>
+        </w:rPr>
+        <w:t>()</w:t>
       </w:r>
       <w:r>
         <w:rPr>
@@ -67,7 +73,37 @@
         <w:rPr>
           <w:highlight w:val="yellow"/>
         </w:rPr>
-        <w:t xml:space="preserve"> r#</w:t>
+        <w:t xml:space="preserve"> </w:t>
+      </w:r>
+      <w:r>
+        <w:rPr>
+          <w:highlight w:val="yellow"/>
+        </w:rPr>
+        <w:t>@{</w:t>
+      </w:r>
+      <w:r>
+        <w:rPr>
+          <w:highlight w:val="yellow"/>
+        </w:rPr>
+        <w:t>Heading 2 Char</w:t>
+      </w:r>
+      <w:r>
+        <w:rPr>
+          <w:highlight w:val="yellow"/>
+        </w:rPr>
+        <w:t>}</w:t>
+      </w:r>
+      <w:r>
+        <w:rPr>
+          <w:highlight w:val="yellow"/>
+        </w:rPr>
+        <w:t>r</w:t>
+      </w:r>
+      <w:r>
+        <w:rPr>
+          <w:highlight w:val="yellow"/>
+        </w:rPr>
+        <w:t>#</w:t>
       </w:r>
     </w:p>
     <w:p>
@@ -122,7 +158,35 @@
           <w:rFonts w:ascii="Consolas" w:hAnsi="Consolas" w:cs="Consolas"/>
           <w:highlight w:val="yellow"/>
         </w:rPr>
-        <w:t xml:space="preserve"> r#</w:t>
+        <w:t xml:space="preserve"> </w:t>
+      </w:r>
+      <w:r>
+        <w:rPr>
+          <w:rFonts w:ascii="Consolas" w:hAnsi="Consolas" w:cs="Consolas"/>
+          <w:highlight w:val="yellow"/>
+        </w:rPr>
+        <w:t>@{</w:t>
+      </w:r>
+      <w:r>
+        <w:rPr>
+          <w:rFonts w:ascii="Consolas" w:hAnsi="Consolas" w:cs="Consolas"/>
+          <w:highlight w:val="yellow"/>
+        </w:rPr>
+        <w:t>Default Paragraph Font</w:t>
+      </w:r>
+      <w:r>
+        <w:rPr>
+          <w:rFonts w:ascii="Consolas" w:hAnsi="Consolas" w:cs="Consolas"/>
+          <w:highlight w:val="yellow"/>
+        </w:rPr>
+        <w:t>}</w:t>
+      </w:r>
+      <w:r>
+        <w:rPr>
+          <w:rFonts w:ascii="Consolas" w:hAnsi="Consolas" w:cs="Consolas"/>
+          <w:highlight w:val="yellow"/>
+        </w:rPr>
+        <w:t>r#</w:t>
       </w:r>
     </w:p>
     <w:p>
@@ -135,11 +199,77 @@
     <w:p>
       <w:pPr>
         <w:rPr>
-          <w:highlight w:val="yellow"/>
+          <w:rFonts w:cs="Consolas"/>
         </w:rPr>
       </w:pPr>
       <w:bookmarkStart w:id="0" w:name="_GoBack"/>
       <w:bookmarkEnd w:id="0"/>
+      <w:r>
+        <w:rPr>
+          <w:rFonts w:cs="Consolas"/>
+        </w:rPr>
+        <w:t>And here again without specifying the style:</w:t>
+      </w:r>
+    </w:p>
+    <w:p>
+      <w:pPr>
+        <w:rPr>
+          <w:rFonts w:ascii="Consolas" w:hAnsi="Consolas" w:cs="Consolas"/>
+          <w:vanish/>
+          <w:highlight w:val="yellow"/>
+          <w:specVanish/>
+        </w:rPr>
+      </w:pPr>
+    </w:p>
+    <w:p>
+      <w:pPr>
+        <w:rPr>
+          <w:rFonts w:ascii="Consolas" w:hAnsi="Consolas" w:cs="Consolas"/>
+          <w:highlight w:val="yellow"/>
+        </w:rPr>
+      </w:pPr>
+      <w:r>
+        <w:rPr>
+          <w:rFonts w:ascii="Consolas" w:hAnsi="Consolas" w:cs="Consolas"/>
+          <w:highlight w:val="yellow"/>
+        </w:rPr>
+        <w:t xml:space="preserve">#r1235 </w:t>
+      </w:r>
+      <w:r>
+        <w:rPr>
+          <w:rFonts w:ascii="Consolas" w:hAnsi="Consolas" w:cs="Consolas"/>
+          <w:highlight w:val="yellow"/>
+        </w:rPr>
+        <w:t>R.Version()$version.string</w:t>
+      </w:r>
+      <w:r>
+        <w:rPr>
+          <w:rFonts w:ascii="Consolas" w:hAnsi="Consolas" w:cs="Consolas"/>
+          <w:highlight w:val="yellow"/>
+        </w:rPr>
+        <w:t xml:space="preserve"> </w:t>
+      </w:r>
+      <w:r>
+        <w:rPr>
+          <w:rFonts w:ascii="Consolas" w:hAnsi="Consolas" w:cs="Consolas"/>
+          <w:highlight w:val="yellow"/>
+        </w:rPr>
+        <w:t>r#</w:t>
+      </w:r>
+    </w:p>
+    <w:p>
+      <w:pPr>
+        <w:rPr>
+          <w:rFonts w:cs="Consolas"/>
+        </w:rPr>
+      </w:pPr>
+    </w:p>
+    <w:p>
+      <w:pPr>
+        <w:rPr>
+          <w:highlight w:val="yellow"/>
+        </w:rPr>
+      </w:pPr>
       <w:r>
         <w:rPr>
           <w:rFonts w:cs="Consolas"/>

</xml_diff>